<commit_message>
Tarea 1, Lógica y algoritmos
</commit_message>
<xml_diff>
--- a/Tarea-01.docx
+++ b/Tarea-01.docx
@@ -1,6 +1,6 @@
 
 <file path=word/document.xml><?xml version="1.0" encoding="utf-8"?>
-<w:document xmlns:wpc="http://schemas.microsoft.com/office/word/2010/wordprocessingCanvas" xmlns:mo="http://schemas.microsoft.com/office/mac/office/2008/main" xmlns:mc="http://schemas.openxmlformats.org/markup-compatibility/2006" xmlns:mv="urn:schemas-microsoft-com:mac:vml" xmlns:o="urn:schemas-microsoft-com:office:office" xmlns:r="http://schemas.openxmlformats.org/officeDocument/2006/relationships" xmlns:m="http://schemas.openxmlformats.org/officeDocument/2006/math" xmlns:v="urn:schemas-microsoft-com:vml" xmlns:wp14="http://schemas.microsoft.com/office/word/2010/wordprocessingDrawing" xmlns:wp="http://schemas.openxmlformats.org/drawingml/2006/wordprocessingDrawing" xmlns:w10="urn:schemas-microsoft-com:office:word" xmlns:w="http://schemas.openxmlformats.org/wordprocessingml/2006/main" xmlns:w14="http://schemas.microsoft.com/office/word/2010/wordml" xmlns:w15="http://schemas.microsoft.com/office/word/2012/wordml" xmlns:wpg="http://schemas.microsoft.com/office/word/2010/wordprocessingGroup" xmlns:wpi="http://schemas.microsoft.com/office/word/2010/wordprocessingInk" xmlns:wne="http://schemas.microsoft.com/office/word/2006/wordml" xmlns:wps="http://schemas.microsoft.com/office/word/2010/wordprocessingShape" mc:Ignorable="w14 w15 wp14">
+<w:document xmlns:wpc="http://schemas.microsoft.com/office/word/2010/wordprocessingCanvas" xmlns:cx="http://schemas.microsoft.com/office/drawing/2014/chartex" xmlns:cx1="http://schemas.microsoft.com/office/drawing/2015/9/8/chartex" xmlns:cx2="http://schemas.microsoft.com/office/drawing/2015/10/21/chartex" xmlns:cx3="http://schemas.microsoft.com/office/drawing/2016/5/9/chartex" xmlns:cx4="http://schemas.microsoft.com/office/drawing/2016/5/10/chartex" xmlns:cx5="http://schemas.microsoft.com/office/drawing/2016/5/11/chartex" xmlns:cx6="http://schemas.microsoft.com/office/drawing/2016/5/12/chartex" xmlns:cx7="http://schemas.microsoft.com/office/drawing/2016/5/13/chartex" xmlns:cx8="http://schemas.microsoft.com/office/drawing/2016/5/14/chartex" xmlns:mc="http://schemas.openxmlformats.org/markup-compatibility/2006" xmlns:aink="http://schemas.microsoft.com/office/drawing/2016/ink" xmlns:am3d="http://schemas.microsoft.com/office/drawing/2017/model3d" xmlns:o="urn:schemas-microsoft-com:office:office" xmlns:r="http://schemas.openxmlformats.org/officeDocument/2006/relationships" xmlns:m="http://schemas.openxmlformats.org/officeDocument/2006/math" xmlns:v="urn:schemas-microsoft-com:vml" xmlns:wp14="http://schemas.microsoft.com/office/word/2010/wordprocessingDrawing" xmlns:wp="http://schemas.openxmlformats.org/drawingml/2006/wordprocessingDrawing" xmlns:w10="urn:schemas-microsoft-com:office:word" xmlns:w="http://schemas.openxmlformats.org/wordprocessingml/2006/main" xmlns:w14="http://schemas.microsoft.com/office/word/2010/wordml" xmlns:w15="http://schemas.microsoft.com/office/word/2012/wordml" xmlns:w16cid="http://schemas.microsoft.com/office/word/2016/wordml/cid" xmlns:w16se="http://schemas.microsoft.com/office/word/2015/wordml/symex" xmlns:wpg="http://schemas.microsoft.com/office/word/2010/wordprocessingGroup" xmlns:wpi="http://schemas.microsoft.com/office/word/2010/wordprocessingInk" xmlns:wne="http://schemas.microsoft.com/office/word/2006/wordml" xmlns:wps="http://schemas.microsoft.com/office/word/2010/wordprocessingShape" mc:Ignorable="w14 w15 w16se w16cid wp14">
   <w:body>
     <w:p>
       <w:pPr>
@@ -44,6 +44,14 @@
         </w:rPr>
         <w:t xml:space="preserve">Nombre del alumno: </w:t>
       </w:r>
+      <w:r>
+        <w:rPr>
+          <w:sz w:val="24"/>
+        </w:rPr>
+        <w:t>Jossian Abimelec García Quijano</w:t>
+      </w:r>
+      <w:bookmarkStart w:id="0" w:name="_GoBack"/>
+      <w:bookmarkEnd w:id="0"/>
     </w:p>
     <w:p>
       <w:pPr>
@@ -202,7 +210,7 @@
                 <w:color w:val="C00000"/>
                 <w:sz w:val="20"/>
               </w:rPr>
-              <w:t>La diferencia consiste en…</w:t>
+              <w:t>La diferencia consiste   en que un algoritmo es el método que define los pasos para llegar a la resolución de un problema mientras que un programa es la ejecución del algoritmo en algún lenguaje.</w:t>
             </w:r>
           </w:p>
           <w:p>
@@ -293,6 +301,14 @@
                 <w:sz w:val="20"/>
               </w:rPr>
             </w:pPr>
+            <w:r>
+              <w:rPr>
+                <w:i/>
+                <w:color w:val="C00000"/>
+                <w:sz w:val="20"/>
+              </w:rPr>
+              <w:t>Leer y comprender el problema a resolver, encontrar los datos que me piden a partir de lo que me dan.</w:t>
+            </w:r>
           </w:p>
         </w:tc>
       </w:tr>
@@ -326,6 +342,14 @@
                 <w:sz w:val="20"/>
               </w:rPr>
             </w:pPr>
+            <w:r>
+              <w:rPr>
+                <w:i/>
+                <w:color w:val="C00000"/>
+                <w:sz w:val="20"/>
+              </w:rPr>
+              <w:t>Empezar a diseñar la solución mediante pasos definidos, y precisos que finalmente formaran un algoritmo.</w:t>
+            </w:r>
           </w:p>
         </w:tc>
       </w:tr>
@@ -359,6 +383,14 @@
                 <w:sz w:val="20"/>
               </w:rPr>
             </w:pPr>
+            <w:r>
+              <w:rPr>
+                <w:i/>
+                <w:color w:val="C00000"/>
+                <w:sz w:val="20"/>
+              </w:rPr>
+              <w:t>Pasar el algoritmo a un lenguaje de programación.</w:t>
+            </w:r>
           </w:p>
         </w:tc>
       </w:tr>
@@ -371,9 +403,6 @@
     <w:p>
       <w:pPr>
         <w:pStyle w:val="Sinespaciado"/>
-        <w:rPr>
-          <w:lang w:val="en-US"/>
-        </w:rPr>
       </w:pPr>
     </w:p>
     <w:p>
@@ -492,6 +521,15 @@
               </w:rPr>
               <w:t xml:space="preserve"> </w:t>
             </w:r>
+            <w:r>
+              <w:rPr>
+                <w:rFonts w:eastAsia="Times New Roman" w:cs="Times New Roman"/>
+                <w:bCs/>
+                <w:i/>
+                <w:color w:val="FF0000"/>
+              </w:rPr>
+              <w:t>Ángela habla más bajo que Celia</w:t>
+            </w:r>
           </w:p>
           <w:p>
             <w:pPr>
@@ -518,6 +556,28 @@
                 <w:szCs w:val="20"/>
               </w:rPr>
               <w:t xml:space="preserve">  </w:t>
+            </w:r>
+            <w:r>
+              <w:rPr>
+                <w:rFonts w:eastAsia="Times New Roman" w:cs="Times New Roman"/>
+                <w:bCs/>
+                <w:i/>
+                <w:color w:val="C00000"/>
+                <w:sz w:val="20"/>
+                <w:szCs w:val="20"/>
+              </w:rPr>
+              <w:t>porque si consideramos a Rosa</w:t>
+            </w:r>
+            <w:r>
+              <w:rPr>
+                <w:rFonts w:eastAsia="Times New Roman" w:cs="Times New Roman"/>
+                <w:bCs/>
+                <w:i/>
+                <w:color w:val="C00000"/>
+                <w:sz w:val="20"/>
+                <w:szCs w:val="20"/>
+              </w:rPr>
+              <w:t xml:space="preserve"> como un punto medio, Ángela está por debajo de Rosa y Celia por encima de Angela y Rosa.</w:t>
             </w:r>
           </w:p>
         </w:tc>
@@ -612,8 +672,6 @@
                 <w:szCs w:val="20"/>
               </w:rPr>
             </w:pPr>
-            <w:bookmarkStart w:id="0" w:name="_GoBack"/>
-            <w:bookmarkEnd w:id="0"/>
           </w:p>
           <w:p>
             <w:pPr>
@@ -645,24 +703,36 @@
               </w:rPr>
               <w:t xml:space="preserve">  </w:t>
             </w:r>
-          </w:p>
-          <w:p>
-            <w:pPr>
-              <w:pStyle w:val="Sinespaciado"/>
-              <w:rPr>
-                <w:rFonts w:eastAsia="Times New Roman" w:cs="Times New Roman"/>
-                <w:bCs/>
+            <w:r>
+              <w:rPr>
+                <w:rFonts w:eastAsia="Times New Roman" w:cs="Times New Roman"/>
+                <w:bCs/>
+                <w:i/>
+                <w:color w:val="C00000"/>
                 <w:sz w:val="20"/>
                 <w:szCs w:val="20"/>
               </w:rPr>
-            </w:pPr>
-            <w:r>
+              <w:t>Tomás viaja en coche</w:t>
+            </w:r>
+          </w:p>
+          <w:p>
+            <w:pPr>
+              <w:pStyle w:val="Sinespaciado"/>
               <w:rPr>
                 <w:rFonts w:eastAsia="Times New Roman" w:cs="Times New Roman"/>
                 <w:bCs/>
                 <w:sz w:val="20"/>
                 <w:szCs w:val="20"/>
               </w:rPr>
+            </w:pPr>
+            <w:r>
+              <w:rPr>
+                <w:rFonts w:eastAsia="Times New Roman" w:cs="Times New Roman"/>
+                <w:bCs/>
+                <w:sz w:val="20"/>
+                <w:szCs w:val="20"/>
+              </w:rPr>
+              <w:lastRenderedPageBreak/>
               <w:t>Explica (</w:t>
             </w:r>
             <w:r>
@@ -729,6 +799,53 @@
                 <w:szCs w:val="20"/>
               </w:rPr>
               <w:t xml:space="preserve">  </w:t>
+            </w:r>
+            <w:r>
+              <w:rPr>
+                <w:noProof/>
+              </w:rPr>
+              <w:drawing>
+                <wp:inline distT="0" distB="0" distL="0" distR="0" wp14:anchorId="0A81F0A4" wp14:editId="41D0B1B5">
+                  <wp:extent cx="2619375" cy="2124075"/>
+                  <wp:effectExtent l="0" t="0" r="9525" b="9525"/>
+                  <wp:docPr id="1" name="Imagen 1"/>
+                  <wp:cNvGraphicFramePr>
+                    <a:graphicFrameLocks xmlns:a="http://schemas.openxmlformats.org/drawingml/2006/main" noChangeAspect="1"/>
+                  </wp:cNvGraphicFramePr>
+                  <a:graphic xmlns:a="http://schemas.openxmlformats.org/drawingml/2006/main">
+                    <a:graphicData uri="http://schemas.openxmlformats.org/drawingml/2006/picture">
+                      <pic:pic xmlns:pic="http://schemas.openxmlformats.org/drawingml/2006/picture">
+                        <pic:nvPicPr>
+                          <pic:cNvPr id="1" name=""/>
+                          <pic:cNvPicPr/>
+                        </pic:nvPicPr>
+                        <pic:blipFill rotWithShape="1">
+                          <a:blip r:embed="rId5"/>
+                          <a:srcRect l="29583" t="26926" r="32222" b="17984"/>
+                          <a:stretch/>
+                        </pic:blipFill>
+                        <pic:spPr bwMode="auto">
+                          <a:xfrm>
+                            <a:off x="0" y="0"/>
+                            <a:ext cx="2619375" cy="2124075"/>
+                          </a:xfrm>
+                          <a:prstGeom prst="rect">
+                            <a:avLst/>
+                          </a:prstGeom>
+                          <a:ln>
+                            <a:noFill/>
+                          </a:ln>
+                          <a:extLst>
+                            <a:ext uri="{53640926-AAD7-44D8-BBD7-CCE9431645EC}">
+                              <a14:shadowObscured xmlns:a14="http://schemas.microsoft.com/office/drawing/2010/main"/>
+                            </a:ext>
+                          </a:extLst>
+                        </pic:spPr>
+                      </pic:pic>
+                    </a:graphicData>
+                  </a:graphic>
+                </wp:inline>
+              </w:drawing>
             </w:r>
           </w:p>
         </w:tc>
@@ -848,6 +965,20 @@
               </w:rPr>
               <w:t>Entradas:</w:t>
             </w:r>
+            <w:r>
+              <w:rPr>
+                <w:color w:val="C00000"/>
+                <w:sz w:val="20"/>
+              </w:rPr>
+              <w:t xml:space="preserve"> Edad</w:t>
+            </w:r>
+            <w:r>
+              <w:rPr>
+                <w:color w:val="C00000"/>
+                <w:sz w:val="20"/>
+              </w:rPr>
+              <w:t xml:space="preserve"> en meses y años enteros</w:t>
+            </w:r>
           </w:p>
           <w:p>
             <w:pPr>
@@ -863,6 +994,13 @@
                 <w:sz w:val="20"/>
               </w:rPr>
               <w:t>Salidas:</w:t>
+            </w:r>
+            <w:r>
+              <w:rPr>
+                <w:color w:val="C00000"/>
+                <w:sz w:val="20"/>
+              </w:rPr>
+              <w:t xml:space="preserve"> Edad en días</w:t>
             </w:r>
           </w:p>
           <w:p>
@@ -931,6 +1069,152 @@
               </w:rPr>
               <w:t xml:space="preserve"> o diagrama de flujo.</w:t>
             </w:r>
+          </w:p>
+          <w:p>
+            <w:pPr>
+              <w:pStyle w:val="Sinespaciado"/>
+              <w:rPr>
+                <w:b/>
+                <w:color w:val="C00000"/>
+                <w:sz w:val="20"/>
+              </w:rPr>
+            </w:pPr>
+            <w:r>
+              <w:rPr>
+                <w:b/>
+                <w:color w:val="C00000"/>
+                <w:sz w:val="20"/>
+              </w:rPr>
+              <w:t xml:space="preserve">Solicitar y asignar variable a la edad en años </w:t>
+            </w:r>
+          </w:p>
+          <w:p>
+            <w:pPr>
+              <w:pStyle w:val="Sinespaciado"/>
+              <w:rPr>
+                <w:b/>
+                <w:color w:val="C00000"/>
+                <w:sz w:val="20"/>
+              </w:rPr>
+            </w:pPr>
+            <w:r>
+              <w:rPr>
+                <w:b/>
+                <w:color w:val="C00000"/>
+                <w:sz w:val="20"/>
+              </w:rPr>
+              <w:t>Solicitar</w:t>
+            </w:r>
+            <w:r>
+              <w:rPr>
+                <w:b/>
+                <w:color w:val="C00000"/>
+                <w:sz w:val="20"/>
+              </w:rPr>
+              <w:t xml:space="preserve"> y asignar variable a la edad en meses</w:t>
+            </w:r>
+          </w:p>
+          <w:p>
+            <w:pPr>
+              <w:pStyle w:val="Sinespaciado"/>
+              <w:rPr>
+                <w:b/>
+                <w:color w:val="C00000"/>
+                <w:sz w:val="20"/>
+              </w:rPr>
+            </w:pPr>
+            <w:proofErr w:type="spellStart"/>
+            <w:r>
+              <w:rPr>
+                <w:b/>
+                <w:color w:val="C00000"/>
+                <w:sz w:val="20"/>
+              </w:rPr>
+              <w:t>EdadDias</w:t>
+            </w:r>
+            <w:proofErr w:type="spellEnd"/>
+            <w:r>
+              <w:rPr>
+                <w:b/>
+                <w:color w:val="C00000"/>
+                <w:sz w:val="20"/>
+              </w:rPr>
+              <w:t>=</w:t>
+            </w:r>
+            <w:r>
+              <w:rPr>
+                <w:b/>
+                <w:color w:val="C00000"/>
+                <w:sz w:val="20"/>
+              </w:rPr>
+              <w:t>((Años*</w:t>
+            </w:r>
+            <w:proofErr w:type="gramStart"/>
+            <w:r>
+              <w:rPr>
+                <w:b/>
+                <w:color w:val="C00000"/>
+                <w:sz w:val="20"/>
+              </w:rPr>
+              <w:t>12)+</w:t>
+            </w:r>
+            <w:proofErr w:type="gramEnd"/>
+            <w:r>
+              <w:rPr>
+                <w:b/>
+                <w:color w:val="C00000"/>
+                <w:sz w:val="20"/>
+              </w:rPr>
+              <w:t>meses)*30</w:t>
+            </w:r>
+          </w:p>
+          <w:p>
+            <w:pPr>
+              <w:pStyle w:val="Sinespaciado"/>
+              <w:rPr>
+                <w:b/>
+                <w:color w:val="C00000"/>
+                <w:sz w:val="20"/>
+              </w:rPr>
+            </w:pPr>
+            <w:r>
+              <w:rPr>
+                <w:b/>
+                <w:color w:val="C00000"/>
+                <w:sz w:val="20"/>
+              </w:rPr>
+              <w:t xml:space="preserve">Imprimir </w:t>
+            </w:r>
+            <w:proofErr w:type="spellStart"/>
+            <w:r>
+              <w:rPr>
+                <w:b/>
+                <w:color w:val="C00000"/>
+                <w:sz w:val="20"/>
+              </w:rPr>
+              <w:t>EdadDias</w:t>
+            </w:r>
+            <w:proofErr w:type="spellEnd"/>
+          </w:p>
+          <w:p>
+            <w:pPr>
+              <w:pStyle w:val="Sinespaciado"/>
+              <w:rPr>
+                <w:b/>
+                <w:color w:val="C00000"/>
+                <w:sz w:val="20"/>
+              </w:rPr>
+            </w:pPr>
+          </w:p>
+          <w:p>
+            <w:pPr>
+              <w:pStyle w:val="Sinespaciado"/>
+              <w:rPr>
+                <w:b/>
+                <w:color w:val="C00000"/>
+                <w:sz w:val="20"/>
+              </w:rPr>
+            </w:pPr>
           </w:p>
           <w:p>
             <w:pPr>
@@ -961,7 +1245,7 @@
 </file>
 
 <file path=word/styles.xml><?xml version="1.0" encoding="utf-8"?>
-<w:styles xmlns:mc="http://schemas.openxmlformats.org/markup-compatibility/2006" xmlns:r="http://schemas.openxmlformats.org/officeDocument/2006/relationships" xmlns:w="http://schemas.openxmlformats.org/wordprocessingml/2006/main" xmlns:w14="http://schemas.microsoft.com/office/word/2010/wordml" xmlns:w15="http://schemas.microsoft.com/office/word/2012/wordml" mc:Ignorable="w14 w15">
+<w:styles xmlns:mc="http://schemas.openxmlformats.org/markup-compatibility/2006" xmlns:r="http://schemas.openxmlformats.org/officeDocument/2006/relationships" xmlns:w="http://schemas.openxmlformats.org/wordprocessingml/2006/main" xmlns:w14="http://schemas.microsoft.com/office/word/2010/wordml" xmlns:w15="http://schemas.microsoft.com/office/word/2012/wordml" xmlns:w16cid="http://schemas.microsoft.com/office/word/2016/wordml/cid" xmlns:w16se="http://schemas.microsoft.com/office/word/2015/wordml/symex" mc:Ignorable="w14 w15 w16se w16cid">
   <w:docDefaults>
     <w:rPrDefault>
       <w:rPr>
@@ -977,7 +1261,7 @@
       </w:pPr>
     </w:pPrDefault>
   </w:docDefaults>
-  <w:latentStyles w:defLockedState="0" w:defUIPriority="99" w:defSemiHidden="0" w:defUnhideWhenUsed="0" w:defQFormat="0" w:count="382">
+  <w:latentStyles w:defLockedState="0" w:defUIPriority="99" w:defSemiHidden="0" w:defUnhideWhenUsed="0" w:defQFormat="0" w:count="375">
     <w:lsdException w:name="Normal" w:uiPriority="0" w:qFormat="1"/>
     <w:lsdException w:name="heading 1" w:uiPriority="9" w:qFormat="1"/>
     <w:lsdException w:name="heading 2" w:semiHidden="1" w:uiPriority="9" w:unhideWhenUsed="1" w:qFormat="1"/>
@@ -1134,15 +1418,6 @@
     <w:lsdException w:name="Balloon Text" w:semiHidden="1" w:unhideWhenUsed="1"/>
     <w:lsdException w:name="Table Grid" w:uiPriority="59"/>
     <w:lsdException w:name="Table Theme" w:semiHidden="1" w:unhideWhenUsed="1"/>
-    <w:lsdException w:name="Note Level 1" w:semiHidden="1" w:unhideWhenUsed="1"/>
-    <w:lsdException w:name="Note Level 2" w:semiHidden="1" w:unhideWhenUsed="1"/>
-    <w:lsdException w:name="Note Level 3" w:semiHidden="1" w:unhideWhenUsed="1"/>
-    <w:lsdException w:name="Note Level 4" w:semiHidden="1" w:unhideWhenUsed="1"/>
-    <w:lsdException w:name="Note Level 5" w:semiHidden="1" w:unhideWhenUsed="1"/>
-    <w:lsdException w:name="Note Level 6" w:semiHidden="1" w:unhideWhenUsed="1"/>
-    <w:lsdException w:name="Note Level 7" w:semiHidden="1" w:unhideWhenUsed="1"/>
-    <w:lsdException w:name="Note Level 8" w:semiHidden="1" w:unhideWhenUsed="1"/>
-    <w:lsdException w:name="Note Level 9" w:semiHidden="1" w:unhideWhenUsed="1"/>
     <w:lsdException w:name="Placeholder Text" w:semiHidden="1"/>
     <w:lsdException w:name="No Spacing" w:uiPriority="1" w:qFormat="1"/>
     <w:lsdException w:name="Light Shading" w:uiPriority="60"/>
@@ -1410,7 +1685,6 @@
       <w:spacing w:after="0" w:line="240" w:lineRule="auto"/>
     </w:pPr>
     <w:tblPr>
-      <w:tblInd w:w="0" w:type="dxa"/>
       <w:tblBorders>
         <w:top w:val="single" w:sz="4" w:space="0" w:color="auto"/>
         <w:left w:val="single" w:sz="4" w:space="0" w:color="auto"/>
@@ -1419,12 +1693,6 @@
         <w:insideH w:val="single" w:sz="4" w:space="0" w:color="auto"/>
         <w:insideV w:val="single" w:sz="4" w:space="0" w:color="auto"/>
       </w:tblBorders>
-      <w:tblCellMar>
-        <w:top w:w="0" w:type="dxa"/>
-        <w:left w:w="108" w:type="dxa"/>
-        <w:bottom w:w="0" w:type="dxa"/>
-        <w:right w:w="108" w:type="dxa"/>
-      </w:tblCellMar>
     </w:tblPr>
   </w:style>
 </w:styles>
@@ -1718,7 +1986,7 @@
 </file>
 
 <file path=customXml/itemProps1.xml><?xml version="1.0" encoding="utf-8"?>
-<ds:datastoreItem xmlns:ds="http://schemas.openxmlformats.org/officeDocument/2006/customXml" ds:itemID="{D9F576BD-469F-8149-88AB-D789172BF4DB}">
+<ds:datastoreItem xmlns:ds="http://schemas.openxmlformats.org/officeDocument/2006/customXml" ds:itemID="{0D2C786E-320A-4DC3-9F3F-2E25CD847536}">
   <ds:schemaRefs>
     <ds:schemaRef ds:uri="http://schemas.openxmlformats.org/officeDocument/2006/bibliography"/>
   </ds:schemaRefs>

</xml_diff>